<commit_message>
final report and minor fixes
</commit_message>
<xml_diff>
--- a/doc/report.docx
+++ b/doc/report.docx
@@ -4,7 +4,7 @@
   <w:body>
     <w:p>
       <w:pPr>
-        <w:pStyle w:val="Titolo1"/>
+        <w:pStyle w:val="Heading1"/>
         <w:jc w:val="both"/>
       </w:pPr>
       <w:r>
@@ -13,7 +13,7 @@
     </w:p>
     <w:p>
       <w:pPr>
-        <w:pStyle w:val="Titolo2"/>
+        <w:pStyle w:val="Heading2"/>
         <w:jc w:val="both"/>
       </w:pPr>
       <w:r>
@@ -44,7 +44,7 @@
     </w:p>
     <w:p>
       <w:pPr>
-        <w:pStyle w:val="Paragrafoelenco"/>
+        <w:pStyle w:val="ListParagraph"/>
         <w:numPr>
           <w:ilvl w:val="0"/>
           <w:numId w:val="1"/>
@@ -57,7 +57,7 @@
     </w:p>
     <w:p>
       <w:pPr>
-        <w:pStyle w:val="Paragrafoelenco"/>
+        <w:pStyle w:val="ListParagraph"/>
         <w:numPr>
           <w:ilvl w:val="0"/>
           <w:numId w:val="1"/>
@@ -70,7 +70,7 @@
     </w:p>
     <w:p>
       <w:pPr>
-        <w:pStyle w:val="Paragrafoelenco"/>
+        <w:pStyle w:val="ListParagraph"/>
         <w:numPr>
           <w:ilvl w:val="0"/>
           <w:numId w:val="1"/>
@@ -83,7 +83,7 @@
     </w:p>
     <w:p>
       <w:pPr>
-        <w:pStyle w:val="Titolo2"/>
+        <w:pStyle w:val="Heading2"/>
         <w:jc w:val="both"/>
       </w:pPr>
       <w:r>
@@ -174,7 +174,7 @@
     </w:p>
     <w:p>
       <w:pPr>
-        <w:pStyle w:val="Paragrafoelenco"/>
+        <w:pStyle w:val="ListParagraph"/>
         <w:numPr>
           <w:ilvl w:val="0"/>
           <w:numId w:val="3"/>
@@ -208,7 +208,7 @@
     </w:p>
     <w:p>
       <w:pPr>
-        <w:pStyle w:val="Paragrafoelenco"/>
+        <w:pStyle w:val="ListParagraph"/>
         <w:numPr>
           <w:ilvl w:val="0"/>
           <w:numId w:val="3"/>
@@ -331,6 +331,24 @@
       <w:r>
         <w:t xml:space="preserve"> all’interno di un pannello dedicato.</w:t>
       </w:r>
+    </w:p>
+    <w:p>
+      <w:pPr>
+        <w:jc w:val="both"/>
+      </w:pPr>
+    </w:p>
+    <w:p>
+      <w:pPr>
+        <w:jc w:val="both"/>
+      </w:pPr>
+      <w:r>
+        <w:t>La Petri Net qui sotto riportata mostra graficamente il comportamento del sistema</w:t>
+      </w:r>
+      <w:r>
+        <w:t xml:space="preserve"> concorrente.</w:t>
+      </w:r>
+      <w:bookmarkStart w:id="0" w:name="_GoBack"/>
+      <w:bookmarkEnd w:id="0"/>
     </w:p>
     <w:p>
       <w:pPr>
@@ -392,7 +410,7 @@
     </w:p>
     <w:p>
       <w:pPr>
-        <w:pStyle w:val="Titolo2"/>
+        <w:pStyle w:val="Heading2"/>
         <w:jc w:val="both"/>
       </w:pPr>
       <w:r>
@@ -413,24 +431,14 @@
         <w:t xml:space="preserve">performance </w:t>
       </w:r>
       <w:r>
-        <w:t xml:space="preserve">contenenete due </w:t>
-      </w:r>
-      <w:proofErr w:type="spellStart"/>
-      <w:r>
-        <w:t>sottopackage</w:t>
-      </w:r>
-      <w:proofErr w:type="spellEnd"/>
-      <w:r>
-        <w:t xml:space="preserve"> </w:t>
-      </w:r>
-      <w:proofErr w:type="spellStart"/>
+        <w:t xml:space="preserve">contenenete due sottopackage </w:t>
+      </w:r>
       <w:r>
         <w:rPr>
           <w:i/>
         </w:rPr>
-        <w:t>parallel</w:t>
-      </w:r>
-      <w:proofErr w:type="spellEnd"/>
+        <w:t>concurrent</w:t>
+      </w:r>
       <w:r>
         <w:rPr>
           <w:i/>
@@ -444,16 +452,8 @@
         <w:rPr>
           <w:i/>
         </w:rPr>
-        <w:t xml:space="preserve"> </w:t>
-      </w:r>
-      <w:proofErr w:type="spellStart"/>
-      <w:r>
-        <w:rPr>
-          <w:i/>
-        </w:rPr>
-        <w:t>seq</w:t>
-      </w:r>
-      <w:proofErr w:type="spellEnd"/>
+        <w:t xml:space="preserve"> seq</w:t>
+      </w:r>
       <w:r>
         <w:t>.</w:t>
       </w:r>
@@ -463,7 +463,13 @@
         <w:jc w:val="both"/>
       </w:pPr>
       <w:r>
-        <w:t>Il primo contiene 2 versioni semplificate dei thread della versione parallela, senza referenza alla view e funzionalità di start/stop mentre nel secondo è presente una classe con la versione sequenziale dell’algoritmo.</w:t>
+        <w:t xml:space="preserve">Il primo contiene 2 versioni semplificate dei thread della versione </w:t>
+      </w:r>
+      <w:r>
+        <w:t>concorrente</w:t>
+      </w:r>
+      <w:r>
+        <w:t>, senza referenza alla view e funzionalità di start/stop mentre nel secondo è presente una classe con la versione sequenziale dell’algoritmo.</w:t>
       </w:r>
     </w:p>
     <w:p>
@@ -492,8 +498,9 @@
           <w:noProof/>
           <w:lang w:val="en-US"/>
         </w:rPr>
+        <w:lastRenderedPageBreak/>
         <w:drawing>
-          <wp:inline distT="0" distB="0" distL="0" distR="0" wp14:anchorId="472A43A8" wp14:editId="54ECA25D">
+          <wp:inline distT="0" distB="0" distL="0" distR="0" wp14:anchorId="472A43A8" wp14:editId="1F24E882">
             <wp:extent cx="5182169" cy="2351376"/>
             <wp:effectExtent l="0" t="0" r="0" b="11430"/>
             <wp:docPr id="1" name="Chart 1"/>
@@ -527,9 +534,8 @@
           <w:noProof/>
           <w:lang w:val="en-US"/>
         </w:rPr>
-        <w:lastRenderedPageBreak/>
         <w:drawing>
-          <wp:inline distT="0" distB="0" distL="0" distR="0" wp14:anchorId="0ACF12C5" wp14:editId="49F90E6E">
+          <wp:inline distT="0" distB="0" distL="0" distR="0" wp14:anchorId="0ACF12C5" wp14:editId="0DF5898B">
             <wp:extent cx="5168562" cy="2744561"/>
             <wp:effectExtent l="0" t="0" r="13335" b="17780"/>
             <wp:docPr id="5" name="Chart 5"/>
@@ -554,59 +560,12 @@
     <w:p>
       <w:pPr>
         <w:jc w:val="both"/>
-        <w:rPr>
-          <w:lang w:val="en-US"/>
-        </w:rPr>
-      </w:pPr>
-      <w:proofErr w:type="spellStart"/>
-      <w:r>
-        <w:rPr>
-          <w:lang w:val="en-US"/>
-        </w:rPr>
-        <w:t>Inserire</w:t>
-      </w:r>
-      <w:proofErr w:type="spellEnd"/>
-      <w:r>
-        <w:rPr>
-          <w:lang w:val="en-US"/>
-        </w:rPr>
-        <w:t xml:space="preserve"> </w:t>
-      </w:r>
-      <w:proofErr w:type="spellStart"/>
-      <w:r>
-        <w:rPr>
-          <w:lang w:val="en-US"/>
-        </w:rPr>
-        <w:t>commenti</w:t>
-      </w:r>
-      <w:proofErr w:type="spellEnd"/>
-      <w:r>
-        <w:rPr>
-          <w:lang w:val="en-US"/>
-        </w:rPr>
-        <w:t xml:space="preserve"> </w:t>
-      </w:r>
-      <w:proofErr w:type="spellStart"/>
-      <w:r>
-        <w:rPr>
-          <w:lang w:val="en-US"/>
-        </w:rPr>
-        <w:t>sugli</w:t>
-      </w:r>
-      <w:proofErr w:type="spellEnd"/>
-      <w:r>
-        <w:rPr>
-          <w:lang w:val="en-US"/>
-        </w:rPr>
-        <w:t xml:space="preserve"> speedup!!!</w:t>
-      </w:r>
-      <w:bookmarkStart w:id="0" w:name="_GoBack"/>
-      <w:bookmarkEnd w:id="0"/>
-      <w:r>
-        <w:rPr>
-          <w:lang w:val="en-US"/>
-        </w:rPr>
-        <w:t xml:space="preserve"> </w:t>
+      </w:pPr>
+      <w:r>
+        <w:t xml:space="preserve">Dai risultati dei test effettuati si può notare come lo speedup </w:t>
+      </w:r>
+      <w:r>
+        <w:t>aumenti fino a raggiungere il numero di core logici di cui il processore è dotato, oltre il quale non si osserva più un miglioramento delle prestazioni.</w:t>
       </w:r>
     </w:p>
     <w:sectPr>
@@ -1340,15 +1299,15 @@
     <w:lsdException w:name="Unresolved Mention" w:semiHidden="1" w:unhideWhenUsed="1"/>
     <w:lsdException w:name="Smart Link" w:semiHidden="1" w:unhideWhenUsed="1"/>
   </w:latentStyles>
-  <w:style w:type="paragraph" w:default="1" w:styleId="Normale">
+  <w:style w:type="paragraph" w:default="1" w:styleId="Normal">
     <w:name w:val="Normal"/>
     <w:qFormat/>
   </w:style>
-  <w:style w:type="paragraph" w:styleId="Titolo1">
+  <w:style w:type="paragraph" w:styleId="Heading1">
     <w:name w:val="heading 1"/>
-    <w:basedOn w:val="Normale"/>
-    <w:next w:val="Normale"/>
-    <w:link w:val="Titolo1Carattere"/>
+    <w:basedOn w:val="Normal"/>
+    <w:next w:val="Normal"/>
+    <w:link w:val="Heading1Char"/>
     <w:uiPriority w:val="9"/>
     <w:qFormat/>
     <w:rsid w:val="00ED7DE9"/>
@@ -1365,11 +1324,11 @@
       <w:szCs w:val="32"/>
     </w:rPr>
   </w:style>
-  <w:style w:type="paragraph" w:styleId="Titolo2">
+  <w:style w:type="paragraph" w:styleId="Heading2">
     <w:name w:val="heading 2"/>
-    <w:basedOn w:val="Normale"/>
-    <w:next w:val="Normale"/>
-    <w:link w:val="Titolo2Carattere"/>
+    <w:basedOn w:val="Normal"/>
+    <w:next w:val="Normal"/>
+    <w:link w:val="Heading2Char"/>
     <w:uiPriority w:val="9"/>
     <w:unhideWhenUsed/>
     <w:qFormat/>
@@ -1387,13 +1346,13 @@
       <w:szCs w:val="26"/>
     </w:rPr>
   </w:style>
-  <w:style w:type="character" w:default="1" w:styleId="Carpredefinitoparagrafo">
+  <w:style w:type="character" w:default="1" w:styleId="DefaultParagraphFont">
     <w:name w:val="Default Paragraph Font"/>
     <w:uiPriority w:val="1"/>
     <w:semiHidden/>
     <w:unhideWhenUsed/>
   </w:style>
-  <w:style w:type="table" w:default="1" w:styleId="Tabellanormale">
+  <w:style w:type="table" w:default="1" w:styleId="TableNormal">
     <w:name w:val="Normal Table"/>
     <w:uiPriority w:val="99"/>
     <w:semiHidden/>
@@ -1408,15 +1367,15 @@
       </w:tblCellMar>
     </w:tblPr>
   </w:style>
-  <w:style w:type="numbering" w:default="1" w:styleId="Nessunelenco">
+  <w:style w:type="numbering" w:default="1" w:styleId="NoList">
     <w:name w:val="No List"/>
     <w:uiPriority w:val="99"/>
     <w:semiHidden/>
     <w:unhideWhenUsed/>
   </w:style>
-  <w:style w:type="paragraph" w:styleId="Paragrafoelenco">
+  <w:style w:type="paragraph" w:styleId="ListParagraph">
     <w:name w:val="List Paragraph"/>
-    <w:basedOn w:val="Normale"/>
+    <w:basedOn w:val="Normal"/>
     <w:uiPriority w:val="34"/>
     <w:qFormat/>
     <w:rsid w:val="00ED7DE9"/>
@@ -1425,10 +1384,10 @@
       <w:contextualSpacing/>
     </w:pPr>
   </w:style>
-  <w:style w:type="character" w:customStyle="1" w:styleId="Titolo1Carattere">
-    <w:name w:val="Titolo 1 Carattere"/>
-    <w:basedOn w:val="Carpredefinitoparagrafo"/>
-    <w:link w:val="Titolo1"/>
+  <w:style w:type="character" w:customStyle="1" w:styleId="Heading1Char">
+    <w:name w:val="Heading 1 Char"/>
+    <w:basedOn w:val="DefaultParagraphFont"/>
+    <w:link w:val="Heading1"/>
     <w:uiPriority w:val="9"/>
     <w:rsid w:val="00ED7DE9"/>
     <w:rPr>
@@ -1438,10 +1397,10 @@
       <w:szCs w:val="32"/>
     </w:rPr>
   </w:style>
-  <w:style w:type="character" w:customStyle="1" w:styleId="Titolo2Carattere">
-    <w:name w:val="Titolo 2 Carattere"/>
-    <w:basedOn w:val="Carpredefinitoparagrafo"/>
-    <w:link w:val="Titolo2"/>
+  <w:style w:type="character" w:customStyle="1" w:styleId="Heading2Char">
+    <w:name w:val="Heading 2 Char"/>
+    <w:basedOn w:val="DefaultParagraphFont"/>
+    <w:link w:val="Heading2"/>
     <w:uiPriority w:val="9"/>
     <w:rsid w:val="00ED7DE9"/>
     <w:rPr>
@@ -1451,10 +1410,10 @@
       <w:szCs w:val="26"/>
     </w:rPr>
   </w:style>
-  <w:style w:type="paragraph" w:styleId="Testofumetto">
+  <w:style w:type="paragraph" w:styleId="BalloonText">
     <w:name w:val="Balloon Text"/>
-    <w:basedOn w:val="Normale"/>
-    <w:link w:val="TestofumettoCarattere"/>
+    <w:basedOn w:val="Normal"/>
+    <w:link w:val="BalloonTextChar"/>
     <w:uiPriority w:val="99"/>
     <w:semiHidden/>
     <w:unhideWhenUsed/>
@@ -1468,10 +1427,10 @@
       <w:szCs w:val="18"/>
     </w:rPr>
   </w:style>
-  <w:style w:type="character" w:customStyle="1" w:styleId="TestofumettoCarattere">
-    <w:name w:val="Testo fumetto Carattere"/>
-    <w:basedOn w:val="Carpredefinitoparagrafo"/>
-    <w:link w:val="Testofumetto"/>
+  <w:style w:type="character" w:customStyle="1" w:styleId="BalloonTextChar">
+    <w:name w:val="Balloon Text Char"/>
+    <w:basedOn w:val="DefaultParagraphFont"/>
+    <w:link w:val="BalloonText"/>
     <w:uiPriority w:val="99"/>
     <w:semiHidden/>
     <w:rsid w:val="00921780"/>
@@ -1487,7 +1446,7 @@
 <file path=word/charts/chart1.xml><?xml version="1.0" encoding="utf-8"?>
 <c:chartSpace xmlns:c="http://schemas.openxmlformats.org/drawingml/2006/chart" xmlns:a="http://schemas.openxmlformats.org/drawingml/2006/main" xmlns:r="http://schemas.openxmlformats.org/officeDocument/2006/relationships" xmlns:c16r2="http://schemas.microsoft.com/office/drawing/2015/06/chart">
   <c:date1904 val="0"/>
-  <c:lang val="it-IT"/>
+  <c:lang val="en-US"/>
   <c:roundedCorners val="0"/>
   <mc:AlternateContent xmlns:mc="http://schemas.openxmlformats.org/markup-compatibility/2006">
     <mc:Choice xmlns:c14="http://schemas.microsoft.com/office/drawing/2007/8/2/chart" Requires="c14">
@@ -1634,19 +1593,19 @@
                   <c:v>3.8195356789345811</c:v>
                 </c:pt>
                 <c:pt idx="3">
-                  <c:v>4.0661461825845384</c:v>
+                  <c:v>4.2059552120491475</c:v>
                 </c:pt>
                 <c:pt idx="4">
-                  <c:v>4.3633326480263159</c:v>
+                  <c:v>4.241256994404476</c:v>
                 </c:pt>
                 <c:pt idx="5">
-                  <c:v>4.4104842061512883</c:v>
+                  <c:v>4.2778029730410685</c:v>
                 </c:pt>
                 <c:pt idx="6">
-                  <c:v>4.4407072239368102</c:v>
+                  <c:v>4.2516652476586367</c:v>
                 </c:pt>
                 <c:pt idx="7">
-                  <c:v>4.443031349767101</c:v>
+                  <c:v>4.2829826951213361</c:v>
                 </c:pt>
               </c:numCache>
             </c:numRef>
@@ -1956,7 +1915,7 @@
 <file path=word/charts/chart2.xml><?xml version="1.0" encoding="utf-8"?>
 <c:chartSpace xmlns:c="http://schemas.openxmlformats.org/drawingml/2006/chart" xmlns:a="http://schemas.openxmlformats.org/drawingml/2006/main" xmlns:r="http://schemas.openxmlformats.org/officeDocument/2006/relationships" xmlns:c16r2="http://schemas.microsoft.com/office/drawing/2015/06/chart">
   <c:date1904 val="0"/>
-  <c:lang val="it-IT"/>
+  <c:lang val="en-US"/>
   <c:roundedCorners val="0"/>
   <mc:AlternateContent xmlns:mc="http://schemas.openxmlformats.org/markup-compatibility/2006">
     <mc:Choice xmlns:c14="http://schemas.microsoft.com/office/drawing/2007/8/2/chart" Requires="c14">

</xml_diff>